<commit_message>
refactor search to call countries endpoint rather than use local file
</commit_message>
<xml_diff>
--- a/Report.docx
+++ b/Report.docx
@@ -2076,7 +2076,7 @@
           <w:lang w:val="en-US"/>
         </w:rPr>
         <w:drawing>
-          <wp:inline distT="0" distB="0" distL="0" distR="0" wp14:anchorId="13EF7F14" wp14:editId="27BEC8EB">
+          <wp:inline distT="0" distB="0" distL="0" distR="0" wp14:anchorId="13EF7F14" wp14:editId="41027BA1">
             <wp:extent cx="5724525" cy="3048000"/>
             <wp:effectExtent l="0" t="0" r="9525" b="0"/>
             <wp:docPr id="3" name="Picture 3"/>
@@ -2087,7 +2087,7 @@
               <a:graphicData uri="http://schemas.openxmlformats.org/drawingml/2006/picture">
                 <pic:pic xmlns:pic="http://schemas.openxmlformats.org/drawingml/2006/picture">
                   <pic:nvPicPr>
-                    <pic:cNvPr id="0" name="Picture 2"/>
+                    <pic:cNvPr id="3" name="Picture 3"/>
                     <pic:cNvPicPr>
                       <a:picLocks noChangeAspect="1" noChangeArrowheads="1"/>
                     </pic:cNvPicPr>
@@ -2229,6 +2229,99 @@
           <w:lang w:val="en-US"/>
         </w:rPr>
       </w:pPr>
+      <w:r>
+        <w:rPr>
+          <w:lang w:val="en-US"/>
+        </w:rPr>
+        <w:t xml:space="preserve">I make use of my useFetch custom hook to query this endpoint, I then use the output to populate a </w:t>
+      </w:r>
+      <w:r>
+        <w:rPr>
+          <w:lang w:val="en-US"/>
+        </w:rPr>
+        <w:t>MUI</w:t>
+      </w:r>
+      <w:r>
+        <w:rPr>
+          <w:lang w:val="en-US"/>
+        </w:rPr>
+        <w:t xml:space="preserve"> autocomplete component with the list of countries supplied</w:t>
+      </w:r>
+    </w:p>
+    <w:p>
+      <w:pPr>
+        <w:rPr>
+          <w:lang w:val="en-US"/>
+        </w:rPr>
+      </w:pPr>
+      <w:r>
+        <w:rPr>
+          <w:noProof/>
+          <w:lang w:val="en-US"/>
+        </w:rPr>
+        <w:drawing>
+          <wp:inline distT="0" distB="0" distL="0" distR="0" wp14:anchorId="5B5E17FB" wp14:editId="25524CE3">
+            <wp:extent cx="1409700" cy="1517587"/>
+            <wp:effectExtent l="0" t="0" r="0" b="6985"/>
+            <wp:docPr id="4" name="Picture 4" descr="Graphical user interface, application&#10;&#10;Description automatically generated"/>
+            <wp:cNvGraphicFramePr>
+              <a:graphicFrameLocks xmlns:a="http://schemas.openxmlformats.org/drawingml/2006/main" noChangeAspect="1"/>
+            </wp:cNvGraphicFramePr>
+            <a:graphic xmlns:a="http://schemas.openxmlformats.org/drawingml/2006/main">
+              <a:graphicData uri="http://schemas.openxmlformats.org/drawingml/2006/picture">
+                <pic:pic xmlns:pic="http://schemas.openxmlformats.org/drawingml/2006/picture">
+                  <pic:nvPicPr>
+                    <pic:cNvPr id="4" name="Picture 4" descr="Graphical user interface, application&#10;&#10;Description automatically generated"/>
+                    <pic:cNvPicPr/>
+                  </pic:nvPicPr>
+                  <pic:blipFill>
+                    <a:blip r:embed="rId7">
+                      <a:extLst>
+                        <a:ext uri="{28A0092B-C50C-407E-A947-70E740481C1C}">
+                          <a14:useLocalDpi xmlns:a14="http://schemas.microsoft.com/office/drawing/2010/main" val="0"/>
+                        </a:ext>
+                      </a:extLst>
+                    </a:blip>
+                    <a:stretch>
+                      <a:fillRect/>
+                    </a:stretch>
+                  </pic:blipFill>
+                  <pic:spPr>
+                    <a:xfrm>
+                      <a:off x="0" y="0"/>
+                      <a:ext cx="1415998" cy="1524367"/>
+                    </a:xfrm>
+                    <a:prstGeom prst="rect">
+                      <a:avLst/>
+                    </a:prstGeom>
+                  </pic:spPr>
+                </pic:pic>
+              </a:graphicData>
+            </a:graphic>
+          </wp:inline>
+        </w:drawing>
+      </w:r>
+    </w:p>
+    <w:p>
+      <w:pPr>
+        <w:rPr>
+          <w:lang w:val="en-US"/>
+        </w:rPr>
+      </w:pPr>
+      <w:proofErr w:type="gramStart"/>
+      <w:r>
+        <w:rPr>
+          <w:lang w:val="en-US"/>
+        </w:rPr>
+        <w:t>Originally</w:t>
+      </w:r>
+      <w:proofErr w:type="gramEnd"/>
+      <w:r>
+        <w:rPr>
+          <w:lang w:val="en-US"/>
+        </w:rPr>
+        <w:t xml:space="preserve"> I kept a local copy of the JSON file rather than constantly making requests but I thought that a new volcano may be discovered so I decided to refactor to this current approach </w:t>
+      </w:r>
     </w:p>
     <w:p>
       <w:pPr>
@@ -2258,6 +2351,152 @@
     </w:p>
     <w:p>
       <w:pPr>
+        <w:rPr>
+          <w:lang w:val="en-US"/>
+        </w:rPr>
+      </w:pPr>
+      <w:r>
+        <w:rPr>
+          <w:lang w:val="en-US"/>
+        </w:rPr>
+        <w:t xml:space="preserve">A quirk of the fetch statement I use is that </w:t>
+      </w:r>
+      <w:r>
+        <w:rPr>
+          <w:lang w:val="en-US"/>
+        </w:rPr>
+        <w:t xml:space="preserve">rather than implement </w:t>
+      </w:r>
+      <w:r>
+        <w:rPr>
+          <w:lang w:val="en-US"/>
+        </w:rPr>
+        <w:t>separate</w:t>
+      </w:r>
+      <w:r>
+        <w:rPr>
+          <w:lang w:val="en-US"/>
+        </w:rPr>
+        <w:t xml:space="preserve"> fetch depending on </w:t>
+      </w:r>
+      <w:r>
+        <w:rPr>
+          <w:lang w:val="en-US"/>
+        </w:rPr>
+        <w:t>whether</w:t>
+      </w:r>
+      <w:r>
+        <w:rPr>
+          <w:lang w:val="en-US"/>
+        </w:rPr>
+        <w:t xml:space="preserve"> user selects a populated distance</w:t>
+      </w:r>
+      <w:r>
+        <w:rPr>
+          <w:lang w:val="en-US"/>
+        </w:rPr>
+        <w:t xml:space="preserve"> or not I</w:t>
+      </w:r>
+      <w:r>
+        <w:rPr>
+          <w:lang w:val="en-US"/>
+        </w:rPr>
+        <w:t xml:space="preserve"> just pass an empty string in populated distance </w:t>
+      </w:r>
+      <w:r>
+        <w:rPr>
+          <w:lang w:val="en-US"/>
+        </w:rPr>
+        <w:t xml:space="preserve">in the case of a lack of selection </w:t>
+      </w:r>
+      <w:r>
+        <w:rPr>
+          <w:lang w:val="en-US"/>
+        </w:rPr>
+        <w:t xml:space="preserve">and the </w:t>
+      </w:r>
+      <w:r>
+        <w:rPr>
+          <w:lang w:val="en-US"/>
+        </w:rPr>
+        <w:t>endpoint</w:t>
+      </w:r>
+      <w:r>
+        <w:rPr>
+          <w:lang w:val="en-US"/>
+        </w:rPr>
+        <w:t xml:space="preserve"> is smart enough to figure it out</w:t>
+      </w:r>
+      <w:r>
+        <w:rPr>
+          <w:lang w:val="en-US"/>
+        </w:rPr>
+        <w:t xml:space="preserve"> I am not sure if this is best practice or not as I am new to using fetch, but it works so I left it in.</w:t>
+      </w:r>
+    </w:p>
+    <w:p>
+      <w:pPr>
+        <w:rPr>
+          <w:lang w:val="en-US"/>
+        </w:rPr>
+      </w:pPr>
+      <w:r>
+        <w:rPr>
+          <w:noProof/>
+          <w:lang w:val="en-US"/>
+        </w:rPr>
+        <w:drawing>
+          <wp:inline distT="0" distB="0" distL="0" distR="0" wp14:anchorId="6DF4890F" wp14:editId="2B4BFFC5">
+            <wp:extent cx="5694207" cy="2870790"/>
+            <wp:effectExtent l="0" t="0" r="1905" b="6350"/>
+            <wp:docPr id="5" name="Picture 5"/>
+            <wp:cNvGraphicFramePr>
+              <a:graphicFrameLocks xmlns:a="http://schemas.openxmlformats.org/drawingml/2006/main" noChangeAspect="1"/>
+            </wp:cNvGraphicFramePr>
+            <a:graphic xmlns:a="http://schemas.openxmlformats.org/drawingml/2006/main">
+              <a:graphicData uri="http://schemas.openxmlformats.org/drawingml/2006/picture">
+                <pic:pic xmlns:pic="http://schemas.openxmlformats.org/drawingml/2006/picture">
+                  <pic:nvPicPr>
+                    <pic:cNvPr id="0" name="Picture 1"/>
+                    <pic:cNvPicPr>
+                      <a:picLocks noChangeAspect="1" noChangeArrowheads="1"/>
+                    </pic:cNvPicPr>
+                  </pic:nvPicPr>
+                  <pic:blipFill>
+                    <a:blip r:embed="rId8">
+                      <a:extLst>
+                        <a:ext uri="{28A0092B-C50C-407E-A947-70E740481C1C}">
+                          <a14:useLocalDpi xmlns:a14="http://schemas.microsoft.com/office/drawing/2010/main" val="0"/>
+                        </a:ext>
+                      </a:extLst>
+                    </a:blip>
+                    <a:srcRect/>
+                    <a:stretch>
+                      <a:fillRect/>
+                    </a:stretch>
+                  </pic:blipFill>
+                  <pic:spPr bwMode="auto">
+                    <a:xfrm>
+                      <a:off x="0" y="0"/>
+                      <a:ext cx="5739946" cy="2893850"/>
+                    </a:xfrm>
+                    <a:prstGeom prst="rect">
+                      <a:avLst/>
+                    </a:prstGeom>
+                    <a:noFill/>
+                    <a:ln>
+                      <a:noFill/>
+                    </a:ln>
+                  </pic:spPr>
+                </pic:pic>
+              </a:graphicData>
+            </a:graphic>
+          </wp:inline>
+        </w:drawing>
+      </w:r>
+    </w:p>
+    <w:p>
+      <w:pPr>
         <w:pStyle w:val="Heading3"/>
         <w:rPr>
           <w:lang w:val="en-US"/>
@@ -2269,6 +2508,7 @@
         <w:rPr>
           <w:lang w:val="en-US"/>
         </w:rPr>
+        <w:lastRenderedPageBreak/>
         <w:t>/volcano/{id}</w:t>
       </w:r>
       <w:bookmarkEnd w:id="11"/>
@@ -2276,6 +2516,1132 @@
     </w:p>
     <w:p>
       <w:pPr>
+        <w:rPr>
+          <w:lang w:val="en-US"/>
+        </w:rPr>
+      </w:pPr>
+      <w:r>
+        <w:rPr>
+          <w:lang w:val="en-US"/>
+        </w:rPr>
+        <w:t xml:space="preserve">I make use of pigeon maps to display the coordinates in a visual manner </w:t>
+      </w:r>
+    </w:p>
+    <w:p>
+      <w:pPr>
+        <w:rPr>
+          <w:lang w:val="en-US"/>
+        </w:rPr>
+      </w:pPr>
+      <w:r>
+        <w:rPr>
+          <w:lang w:val="en-US"/>
+        </w:rPr>
+        <w:t>I also have a graph available for signed in users.</w:t>
+      </w:r>
+    </w:p>
+    <w:p>
+      <w:pPr>
+        <w:rPr>
+          <w:lang w:val="en-US"/>
+        </w:rPr>
+      </w:pPr>
+      <w:r>
+        <w:rPr>
+          <w:lang w:val="en-US"/>
+        </w:rPr>
+        <w:t>One issue I encountered was how to use the fetch request based on whether a user was logged in, as I found that passing in a null value in the token parameter failed the entire request rather than simply provided the information available to unauthenticated users.</w:t>
+      </w:r>
+    </w:p>
+    <w:p>
+      <w:pPr>
+        <w:rPr>
+          <w:lang w:val="en-US"/>
+        </w:rPr>
+      </w:pPr>
+      <w:r>
+        <w:rPr>
+          <w:lang w:val="en-US"/>
+        </w:rPr>
+        <w:t xml:space="preserve">I ended up defining an options variable above the fetch that used a ternary operator to assign make </w:t>
+      </w:r>
+      <w:proofErr w:type="gramStart"/>
+      <w:r>
+        <w:rPr>
+          <w:lang w:val="en-US"/>
+        </w:rPr>
+        <w:t>it</w:t>
+      </w:r>
+      <w:proofErr w:type="gramEnd"/>
+      <w:r>
+        <w:rPr>
+          <w:lang w:val="en-US"/>
+        </w:rPr>
+        <w:t xml:space="preserve"> so an authorization header was provided if a JWT token was in session storage but not using that header in the opposite case.</w:t>
+      </w:r>
+    </w:p>
+    <w:p>
+      <w:pPr>
+        <w:shd w:val="clear" w:color="auto" w:fill="382536"/>
+        <w:spacing w:after="0" w:line="285" w:lineRule="atLeast"/>
+        <w:rPr>
+          <w:rFonts w:ascii="Consolas" w:eastAsia="Times New Roman" w:hAnsi="Consolas" w:cs="Times New Roman"/>
+          <w:color w:val="F8F8F2"/>
+          <w:sz w:val="21"/>
+          <w:szCs w:val="21"/>
+          <w:lang w:eastAsia="en-AU"/>
+        </w:rPr>
+      </w:pPr>
+      <w:r>
+        <w:rPr>
+          <w:rFonts w:ascii="Consolas" w:eastAsia="Times New Roman" w:hAnsi="Consolas" w:cs="Times New Roman"/>
+          <w:color w:val="BD84DD"/>
+          <w:sz w:val="21"/>
+          <w:szCs w:val="21"/>
+          <w:lang w:eastAsia="en-AU"/>
+        </w:rPr>
+        <w:t>const</w:t>
+      </w:r>
+      <w:r>
+        <w:rPr>
+          <w:rFonts w:ascii="Consolas" w:eastAsia="Times New Roman" w:hAnsi="Consolas" w:cs="Times New Roman"/>
+          <w:color w:val="F8F8F2"/>
+          <w:sz w:val="21"/>
+          <w:szCs w:val="21"/>
+          <w:lang w:eastAsia="en-AU"/>
+        </w:rPr>
+        <w:t xml:space="preserve"> options </w:t>
+      </w:r>
+      <w:r>
+        <w:rPr>
+          <w:rFonts w:ascii="Consolas" w:eastAsia="Times New Roman" w:hAnsi="Consolas" w:cs="Times New Roman"/>
+          <w:color w:val="BD84DD"/>
+          <w:sz w:val="21"/>
+          <w:szCs w:val="21"/>
+          <w:lang w:eastAsia="en-AU"/>
+        </w:rPr>
+        <w:t>=</w:t>
+      </w:r>
+    </w:p>
+    <w:p>
+      <w:pPr>
+        <w:shd w:val="clear" w:color="auto" w:fill="382536"/>
+        <w:spacing w:after="0" w:line="285" w:lineRule="atLeast"/>
+        <w:rPr>
+          <w:rFonts w:ascii="Consolas" w:eastAsia="Times New Roman" w:hAnsi="Consolas" w:cs="Times New Roman"/>
+          <w:color w:val="F8F8F2"/>
+          <w:sz w:val="21"/>
+          <w:szCs w:val="21"/>
+          <w:lang w:eastAsia="en-AU"/>
+        </w:rPr>
+      </w:pPr>
+      <w:r>
+        <w:rPr>
+          <w:rFonts w:ascii="Consolas" w:eastAsia="Times New Roman" w:hAnsi="Consolas" w:cs="Times New Roman"/>
+          <w:color w:val="F8F8F2"/>
+          <w:sz w:val="21"/>
+          <w:szCs w:val="21"/>
+          <w:lang w:eastAsia="en-AU"/>
+        </w:rPr>
+        <w:t xml:space="preserve">        </w:t>
+      </w:r>
+      <w:r>
+        <w:rPr>
+          <w:rFonts w:ascii="Consolas" w:eastAsia="Times New Roman" w:hAnsi="Consolas" w:cs="Times New Roman"/>
+          <w:i/>
+          <w:iCs/>
+          <w:color w:val="786598"/>
+          <w:sz w:val="21"/>
+          <w:szCs w:val="21"/>
+          <w:lang w:eastAsia="en-AU"/>
+        </w:rPr>
+        <w:t>//if token is found, send authorization header otherwise send no authorization header</w:t>
+      </w:r>
+    </w:p>
+    <w:p>
+      <w:pPr>
+        <w:shd w:val="clear" w:color="auto" w:fill="382536"/>
+        <w:spacing w:after="0" w:line="285" w:lineRule="atLeast"/>
+        <w:rPr>
+          <w:rFonts w:ascii="Consolas" w:eastAsia="Times New Roman" w:hAnsi="Consolas" w:cs="Times New Roman"/>
+          <w:color w:val="F8F8F2"/>
+          <w:sz w:val="21"/>
+          <w:szCs w:val="21"/>
+          <w:lang w:eastAsia="en-AU"/>
+        </w:rPr>
+      </w:pPr>
+      <w:r>
+        <w:rPr>
+          <w:rFonts w:ascii="Consolas" w:eastAsia="Times New Roman" w:hAnsi="Consolas" w:cs="Times New Roman"/>
+          <w:color w:val="F8F8F2"/>
+          <w:sz w:val="21"/>
+          <w:szCs w:val="21"/>
+          <w:lang w:eastAsia="en-AU"/>
+        </w:rPr>
+        <w:t xml:space="preserve">        </w:t>
+      </w:r>
+      <w:proofErr w:type="spellStart"/>
+      <w:r>
+        <w:rPr>
+          <w:rFonts w:ascii="Consolas" w:eastAsia="Times New Roman" w:hAnsi="Consolas" w:cs="Times New Roman"/>
+          <w:color w:val="FF357C"/>
+          <w:sz w:val="21"/>
+          <w:szCs w:val="21"/>
+          <w:lang w:eastAsia="en-AU"/>
+        </w:rPr>
+        <w:t>sessionStorage</w:t>
+      </w:r>
+      <w:r>
+        <w:rPr>
+          <w:rFonts w:ascii="Consolas" w:eastAsia="Times New Roman" w:hAnsi="Consolas" w:cs="Times New Roman"/>
+          <w:color w:val="42E66C"/>
+          <w:sz w:val="21"/>
+          <w:szCs w:val="21"/>
+          <w:lang w:eastAsia="en-AU"/>
+        </w:rPr>
+        <w:t>.getItem</w:t>
+      </w:r>
+      <w:proofErr w:type="spellEnd"/>
+      <w:r>
+        <w:rPr>
+          <w:rFonts w:ascii="Consolas" w:eastAsia="Times New Roman" w:hAnsi="Consolas" w:cs="Times New Roman"/>
+          <w:b/>
+          <w:bCs/>
+          <w:color w:val="F8F8F2"/>
+          <w:sz w:val="21"/>
+          <w:szCs w:val="21"/>
+          <w:lang w:eastAsia="en-AU"/>
+        </w:rPr>
+        <w:t>(</w:t>
+      </w:r>
+      <w:r>
+        <w:rPr>
+          <w:rFonts w:ascii="Consolas" w:eastAsia="Times New Roman" w:hAnsi="Consolas" w:cs="Times New Roman"/>
+          <w:color w:val="FAF7BA"/>
+          <w:sz w:val="21"/>
+          <w:szCs w:val="21"/>
+          <w:lang w:eastAsia="en-AU"/>
+        </w:rPr>
+        <w:t>"</w:t>
+      </w:r>
+      <w:proofErr w:type="spellStart"/>
+      <w:r>
+        <w:rPr>
+          <w:rFonts w:ascii="Consolas" w:eastAsia="Times New Roman" w:hAnsi="Consolas" w:cs="Times New Roman"/>
+          <w:color w:val="FAF7BA"/>
+          <w:sz w:val="21"/>
+          <w:szCs w:val="21"/>
+          <w:lang w:eastAsia="en-AU"/>
+        </w:rPr>
+        <w:t>jwt</w:t>
+      </w:r>
+      <w:proofErr w:type="spellEnd"/>
+      <w:r>
+        <w:rPr>
+          <w:rFonts w:ascii="Consolas" w:eastAsia="Times New Roman" w:hAnsi="Consolas" w:cs="Times New Roman"/>
+          <w:color w:val="FAF7BA"/>
+          <w:sz w:val="21"/>
+          <w:szCs w:val="21"/>
+          <w:lang w:eastAsia="en-AU"/>
+        </w:rPr>
+        <w:t>"</w:t>
+      </w:r>
+      <w:proofErr w:type="gramStart"/>
+      <w:r>
+        <w:rPr>
+          <w:rFonts w:ascii="Consolas" w:eastAsia="Times New Roman" w:hAnsi="Consolas" w:cs="Times New Roman"/>
+          <w:b/>
+          <w:bCs/>
+          <w:color w:val="F8F8F2"/>
+          <w:sz w:val="21"/>
+          <w:szCs w:val="21"/>
+          <w:lang w:eastAsia="en-AU"/>
+        </w:rPr>
+        <w:t>)</w:t>
+      </w:r>
+      <w:r>
+        <w:rPr>
+          <w:rFonts w:ascii="Consolas" w:eastAsia="Times New Roman" w:hAnsi="Consolas" w:cs="Times New Roman"/>
+          <w:color w:val="F8F8F2"/>
+          <w:sz w:val="21"/>
+          <w:szCs w:val="21"/>
+          <w:lang w:eastAsia="en-AU"/>
+        </w:rPr>
+        <w:t xml:space="preserve"> </w:t>
+      </w:r>
+      <w:r>
+        <w:rPr>
+          <w:rFonts w:ascii="Consolas" w:eastAsia="Times New Roman" w:hAnsi="Consolas" w:cs="Times New Roman"/>
+          <w:color w:val="BD84DD"/>
+          <w:sz w:val="21"/>
+          <w:szCs w:val="21"/>
+          <w:lang w:eastAsia="en-AU"/>
+        </w:rPr>
+        <w:t>!</w:t>
+      </w:r>
+      <w:proofErr w:type="gramEnd"/>
+      <w:r>
+        <w:rPr>
+          <w:rFonts w:ascii="Consolas" w:eastAsia="Times New Roman" w:hAnsi="Consolas" w:cs="Times New Roman"/>
+          <w:color w:val="BD84DD"/>
+          <w:sz w:val="21"/>
+          <w:szCs w:val="21"/>
+          <w:lang w:eastAsia="en-AU"/>
+        </w:rPr>
+        <w:t>=</w:t>
+      </w:r>
+      <w:r>
+        <w:rPr>
+          <w:rFonts w:ascii="Consolas" w:eastAsia="Times New Roman" w:hAnsi="Consolas" w:cs="Times New Roman"/>
+          <w:color w:val="F8F8F2"/>
+          <w:sz w:val="21"/>
+          <w:szCs w:val="21"/>
+          <w:lang w:eastAsia="en-AU"/>
+        </w:rPr>
+        <w:t xml:space="preserve"> null</w:t>
+      </w:r>
+    </w:p>
+    <w:p>
+      <w:pPr>
+        <w:shd w:val="clear" w:color="auto" w:fill="382536"/>
+        <w:spacing w:after="0" w:line="285" w:lineRule="atLeast"/>
+        <w:rPr>
+          <w:rFonts w:ascii="Consolas" w:eastAsia="Times New Roman" w:hAnsi="Consolas" w:cs="Times New Roman"/>
+          <w:color w:val="F8F8F2"/>
+          <w:sz w:val="21"/>
+          <w:szCs w:val="21"/>
+          <w:lang w:eastAsia="en-AU"/>
+        </w:rPr>
+      </w:pPr>
+      <w:r>
+        <w:rPr>
+          <w:rFonts w:ascii="Consolas" w:eastAsia="Times New Roman" w:hAnsi="Consolas" w:cs="Times New Roman"/>
+          <w:color w:val="F8F8F2"/>
+          <w:sz w:val="21"/>
+          <w:szCs w:val="21"/>
+          <w:lang w:eastAsia="en-AU"/>
+        </w:rPr>
+        <w:t xml:space="preserve">            </w:t>
+      </w:r>
+      <w:r>
+        <w:rPr>
+          <w:rFonts w:ascii="Consolas" w:eastAsia="Times New Roman" w:hAnsi="Consolas" w:cs="Times New Roman"/>
+          <w:color w:val="BD84DD"/>
+          <w:sz w:val="21"/>
+          <w:szCs w:val="21"/>
+          <w:lang w:eastAsia="en-AU"/>
+        </w:rPr>
+        <w:t>?</w:t>
+      </w:r>
+      <w:r>
+        <w:rPr>
+          <w:rFonts w:ascii="Consolas" w:eastAsia="Times New Roman" w:hAnsi="Consolas" w:cs="Times New Roman"/>
+          <w:color w:val="F8F8F2"/>
+          <w:sz w:val="21"/>
+          <w:szCs w:val="21"/>
+          <w:lang w:eastAsia="en-AU"/>
+        </w:rPr>
+        <w:t xml:space="preserve"> {</w:t>
+      </w:r>
+    </w:p>
+    <w:p>
+      <w:pPr>
+        <w:shd w:val="clear" w:color="auto" w:fill="382536"/>
+        <w:spacing w:after="0" w:line="285" w:lineRule="atLeast"/>
+        <w:rPr>
+          <w:rFonts w:ascii="Consolas" w:eastAsia="Times New Roman" w:hAnsi="Consolas" w:cs="Times New Roman"/>
+          <w:color w:val="F8F8F2"/>
+          <w:sz w:val="21"/>
+          <w:szCs w:val="21"/>
+          <w:lang w:eastAsia="en-AU"/>
+        </w:rPr>
+      </w:pPr>
+      <w:r>
+        <w:rPr>
+          <w:rFonts w:ascii="Consolas" w:eastAsia="Times New Roman" w:hAnsi="Consolas" w:cs="Times New Roman"/>
+          <w:color w:val="F8F8F2"/>
+          <w:sz w:val="21"/>
+          <w:szCs w:val="21"/>
+          <w:lang w:eastAsia="en-AU"/>
+        </w:rPr>
+        <w:t xml:space="preserve">                </w:t>
+      </w:r>
+      <w:r>
+        <w:rPr>
+          <w:rFonts w:ascii="Consolas" w:eastAsia="Times New Roman" w:hAnsi="Consolas" w:cs="Times New Roman"/>
+          <w:b/>
+          <w:bCs/>
+          <w:color w:val="F8F8F2"/>
+          <w:sz w:val="21"/>
+          <w:szCs w:val="21"/>
+          <w:lang w:eastAsia="en-AU"/>
+        </w:rPr>
+        <w:t>method:</w:t>
+      </w:r>
+      <w:r>
+        <w:rPr>
+          <w:rFonts w:ascii="Consolas" w:eastAsia="Times New Roman" w:hAnsi="Consolas" w:cs="Times New Roman"/>
+          <w:color w:val="F8F8F2"/>
+          <w:sz w:val="21"/>
+          <w:szCs w:val="21"/>
+          <w:lang w:eastAsia="en-AU"/>
+        </w:rPr>
+        <w:t xml:space="preserve"> </w:t>
+      </w:r>
+      <w:r>
+        <w:rPr>
+          <w:rFonts w:ascii="Consolas" w:eastAsia="Times New Roman" w:hAnsi="Consolas" w:cs="Times New Roman"/>
+          <w:color w:val="FAF7BA"/>
+          <w:sz w:val="21"/>
+          <w:szCs w:val="21"/>
+          <w:lang w:eastAsia="en-AU"/>
+        </w:rPr>
+        <w:t>"GET"</w:t>
+      </w:r>
+      <w:r>
+        <w:rPr>
+          <w:rFonts w:ascii="Consolas" w:eastAsia="Times New Roman" w:hAnsi="Consolas" w:cs="Times New Roman"/>
+          <w:color w:val="F8F8F2"/>
+          <w:sz w:val="21"/>
+          <w:szCs w:val="21"/>
+          <w:lang w:eastAsia="en-AU"/>
+        </w:rPr>
+        <w:t>,</w:t>
+      </w:r>
+    </w:p>
+    <w:p>
+      <w:pPr>
+        <w:shd w:val="clear" w:color="auto" w:fill="382536"/>
+        <w:spacing w:after="0" w:line="285" w:lineRule="atLeast"/>
+        <w:rPr>
+          <w:rFonts w:ascii="Consolas" w:eastAsia="Times New Roman" w:hAnsi="Consolas" w:cs="Times New Roman"/>
+          <w:color w:val="F8F8F2"/>
+          <w:sz w:val="21"/>
+          <w:szCs w:val="21"/>
+          <w:lang w:eastAsia="en-AU"/>
+        </w:rPr>
+      </w:pPr>
+      <w:r>
+        <w:rPr>
+          <w:rFonts w:ascii="Consolas" w:eastAsia="Times New Roman" w:hAnsi="Consolas" w:cs="Times New Roman"/>
+          <w:color w:val="F8F8F2"/>
+          <w:sz w:val="21"/>
+          <w:szCs w:val="21"/>
+          <w:lang w:eastAsia="en-AU"/>
+        </w:rPr>
+        <w:t xml:space="preserve">                </w:t>
+      </w:r>
+      <w:r>
+        <w:rPr>
+          <w:rFonts w:ascii="Consolas" w:eastAsia="Times New Roman" w:hAnsi="Consolas" w:cs="Times New Roman"/>
+          <w:b/>
+          <w:bCs/>
+          <w:color w:val="F8F8F2"/>
+          <w:sz w:val="21"/>
+          <w:szCs w:val="21"/>
+          <w:lang w:eastAsia="en-AU"/>
+        </w:rPr>
+        <w:t>headers:</w:t>
+      </w:r>
+      <w:r>
+        <w:rPr>
+          <w:rFonts w:ascii="Consolas" w:eastAsia="Times New Roman" w:hAnsi="Consolas" w:cs="Times New Roman"/>
+          <w:color w:val="F8F8F2"/>
+          <w:sz w:val="21"/>
+          <w:szCs w:val="21"/>
+          <w:lang w:eastAsia="en-AU"/>
+        </w:rPr>
+        <w:t xml:space="preserve"> {</w:t>
+      </w:r>
+    </w:p>
+    <w:p>
+      <w:pPr>
+        <w:shd w:val="clear" w:color="auto" w:fill="382536"/>
+        <w:spacing w:after="0" w:line="285" w:lineRule="atLeast"/>
+        <w:rPr>
+          <w:rFonts w:ascii="Consolas" w:eastAsia="Times New Roman" w:hAnsi="Consolas" w:cs="Times New Roman"/>
+          <w:color w:val="F8F8F2"/>
+          <w:sz w:val="21"/>
+          <w:szCs w:val="21"/>
+          <w:lang w:eastAsia="en-AU"/>
+        </w:rPr>
+      </w:pPr>
+      <w:r>
+        <w:rPr>
+          <w:rFonts w:ascii="Consolas" w:eastAsia="Times New Roman" w:hAnsi="Consolas" w:cs="Times New Roman"/>
+          <w:color w:val="F8F8F2"/>
+          <w:sz w:val="21"/>
+          <w:szCs w:val="21"/>
+          <w:lang w:eastAsia="en-AU"/>
+        </w:rPr>
+        <w:t xml:space="preserve">                    </w:t>
+      </w:r>
+      <w:r>
+        <w:rPr>
+          <w:rFonts w:ascii="Consolas" w:eastAsia="Times New Roman" w:hAnsi="Consolas" w:cs="Times New Roman"/>
+          <w:b/>
+          <w:bCs/>
+          <w:color w:val="FAF7BA"/>
+          <w:sz w:val="21"/>
+          <w:szCs w:val="21"/>
+          <w:lang w:eastAsia="en-AU"/>
+        </w:rPr>
+        <w:t>"Content-Type"</w:t>
+      </w:r>
+      <w:r>
+        <w:rPr>
+          <w:rFonts w:ascii="Consolas" w:eastAsia="Times New Roman" w:hAnsi="Consolas" w:cs="Times New Roman"/>
+          <w:b/>
+          <w:bCs/>
+          <w:color w:val="F8F8F2"/>
+          <w:sz w:val="21"/>
+          <w:szCs w:val="21"/>
+          <w:lang w:eastAsia="en-AU"/>
+        </w:rPr>
+        <w:t>:</w:t>
+      </w:r>
+      <w:r>
+        <w:rPr>
+          <w:rFonts w:ascii="Consolas" w:eastAsia="Times New Roman" w:hAnsi="Consolas" w:cs="Times New Roman"/>
+          <w:color w:val="F8F8F2"/>
+          <w:sz w:val="21"/>
+          <w:szCs w:val="21"/>
+          <w:lang w:eastAsia="en-AU"/>
+        </w:rPr>
+        <w:t xml:space="preserve"> </w:t>
+      </w:r>
+      <w:r>
+        <w:rPr>
+          <w:rFonts w:ascii="Consolas" w:eastAsia="Times New Roman" w:hAnsi="Consolas" w:cs="Times New Roman"/>
+          <w:color w:val="FAF7BA"/>
+          <w:sz w:val="21"/>
+          <w:szCs w:val="21"/>
+          <w:lang w:eastAsia="en-AU"/>
+        </w:rPr>
+        <w:t>"application/</w:t>
+      </w:r>
+      <w:proofErr w:type="spellStart"/>
+      <w:r>
+        <w:rPr>
+          <w:rFonts w:ascii="Consolas" w:eastAsia="Times New Roman" w:hAnsi="Consolas" w:cs="Times New Roman"/>
+          <w:color w:val="FAF7BA"/>
+          <w:sz w:val="21"/>
+          <w:szCs w:val="21"/>
+          <w:lang w:eastAsia="en-AU"/>
+        </w:rPr>
+        <w:t>json</w:t>
+      </w:r>
+      <w:proofErr w:type="spellEnd"/>
+      <w:r>
+        <w:rPr>
+          <w:rFonts w:ascii="Consolas" w:eastAsia="Times New Roman" w:hAnsi="Consolas" w:cs="Times New Roman"/>
+          <w:color w:val="FAF7BA"/>
+          <w:sz w:val="21"/>
+          <w:szCs w:val="21"/>
+          <w:lang w:eastAsia="en-AU"/>
+        </w:rPr>
+        <w:t>"</w:t>
+      </w:r>
+      <w:r>
+        <w:rPr>
+          <w:rFonts w:ascii="Consolas" w:eastAsia="Times New Roman" w:hAnsi="Consolas" w:cs="Times New Roman"/>
+          <w:color w:val="F8F8F2"/>
+          <w:sz w:val="21"/>
+          <w:szCs w:val="21"/>
+          <w:lang w:eastAsia="en-AU"/>
+        </w:rPr>
+        <w:t>,</w:t>
+      </w:r>
+    </w:p>
+    <w:p>
+      <w:pPr>
+        <w:shd w:val="clear" w:color="auto" w:fill="382536"/>
+        <w:spacing w:after="0" w:line="285" w:lineRule="atLeast"/>
+        <w:rPr>
+          <w:rFonts w:ascii="Consolas" w:eastAsia="Times New Roman" w:hAnsi="Consolas" w:cs="Times New Roman"/>
+          <w:color w:val="F8F8F2"/>
+          <w:sz w:val="21"/>
+          <w:szCs w:val="21"/>
+          <w:lang w:eastAsia="en-AU"/>
+        </w:rPr>
+      </w:pPr>
+      <w:r>
+        <w:rPr>
+          <w:rFonts w:ascii="Consolas" w:eastAsia="Times New Roman" w:hAnsi="Consolas" w:cs="Times New Roman"/>
+          <w:color w:val="F8F8F2"/>
+          <w:sz w:val="21"/>
+          <w:szCs w:val="21"/>
+          <w:lang w:eastAsia="en-AU"/>
+        </w:rPr>
+        <w:t xml:space="preserve">                    </w:t>
+      </w:r>
+      <w:r>
+        <w:rPr>
+          <w:rFonts w:ascii="Consolas" w:eastAsia="Times New Roman" w:hAnsi="Consolas" w:cs="Times New Roman"/>
+          <w:b/>
+          <w:bCs/>
+          <w:color w:val="F8F8F2"/>
+          <w:sz w:val="21"/>
+          <w:szCs w:val="21"/>
+          <w:lang w:eastAsia="en-AU"/>
+        </w:rPr>
+        <w:t>Authorization:</w:t>
+      </w:r>
+      <w:r>
+        <w:rPr>
+          <w:rFonts w:ascii="Consolas" w:eastAsia="Times New Roman" w:hAnsi="Consolas" w:cs="Times New Roman"/>
+          <w:color w:val="F8F8F2"/>
+          <w:sz w:val="21"/>
+          <w:szCs w:val="21"/>
+          <w:lang w:eastAsia="en-AU"/>
+        </w:rPr>
+        <w:t xml:space="preserve"> </w:t>
+      </w:r>
+      <w:r>
+        <w:rPr>
+          <w:rFonts w:ascii="Consolas" w:eastAsia="Times New Roman" w:hAnsi="Consolas" w:cs="Times New Roman"/>
+          <w:color w:val="FAF7BA"/>
+          <w:sz w:val="21"/>
+          <w:szCs w:val="21"/>
+          <w:lang w:eastAsia="en-AU"/>
+        </w:rPr>
+        <w:t xml:space="preserve">`Bearer </w:t>
+      </w:r>
+      <w:r>
+        <w:rPr>
+          <w:rFonts w:ascii="Consolas" w:eastAsia="Times New Roman" w:hAnsi="Consolas" w:cs="Times New Roman"/>
+          <w:color w:val="BD84DD"/>
+          <w:sz w:val="21"/>
+          <w:szCs w:val="21"/>
+          <w:lang w:eastAsia="en-AU"/>
+        </w:rPr>
+        <w:t>${</w:t>
+      </w:r>
+      <w:proofErr w:type="spellStart"/>
+      <w:r>
+        <w:rPr>
+          <w:rFonts w:ascii="Consolas" w:eastAsia="Times New Roman" w:hAnsi="Consolas" w:cs="Times New Roman"/>
+          <w:color w:val="FF357C"/>
+          <w:sz w:val="21"/>
+          <w:szCs w:val="21"/>
+          <w:lang w:eastAsia="en-AU"/>
+        </w:rPr>
+        <w:t>sessionStorage</w:t>
+      </w:r>
+      <w:r>
+        <w:rPr>
+          <w:rFonts w:ascii="Consolas" w:eastAsia="Times New Roman" w:hAnsi="Consolas" w:cs="Times New Roman"/>
+          <w:color w:val="42E66C"/>
+          <w:sz w:val="21"/>
+          <w:szCs w:val="21"/>
+          <w:lang w:eastAsia="en-AU"/>
+        </w:rPr>
+        <w:t>.getItem</w:t>
+      </w:r>
+      <w:proofErr w:type="spellEnd"/>
+      <w:r>
+        <w:rPr>
+          <w:rFonts w:ascii="Consolas" w:eastAsia="Times New Roman" w:hAnsi="Consolas" w:cs="Times New Roman"/>
+          <w:b/>
+          <w:bCs/>
+          <w:color w:val="F8F8F2"/>
+          <w:sz w:val="21"/>
+          <w:szCs w:val="21"/>
+          <w:lang w:eastAsia="en-AU"/>
+        </w:rPr>
+        <w:t>(</w:t>
+      </w:r>
+      <w:r>
+        <w:rPr>
+          <w:rFonts w:ascii="Consolas" w:eastAsia="Times New Roman" w:hAnsi="Consolas" w:cs="Times New Roman"/>
+          <w:color w:val="FAF7BA"/>
+          <w:sz w:val="21"/>
+          <w:szCs w:val="21"/>
+          <w:lang w:eastAsia="en-AU"/>
+        </w:rPr>
+        <w:t>"</w:t>
+      </w:r>
+      <w:proofErr w:type="spellStart"/>
+      <w:r>
+        <w:rPr>
+          <w:rFonts w:ascii="Consolas" w:eastAsia="Times New Roman" w:hAnsi="Consolas" w:cs="Times New Roman"/>
+          <w:color w:val="FAF7BA"/>
+          <w:sz w:val="21"/>
+          <w:szCs w:val="21"/>
+          <w:lang w:eastAsia="en-AU"/>
+        </w:rPr>
+        <w:t>jwt</w:t>
+      </w:r>
+      <w:proofErr w:type="spellEnd"/>
+      <w:r>
+        <w:rPr>
+          <w:rFonts w:ascii="Consolas" w:eastAsia="Times New Roman" w:hAnsi="Consolas" w:cs="Times New Roman"/>
+          <w:color w:val="FAF7BA"/>
+          <w:sz w:val="21"/>
+          <w:szCs w:val="21"/>
+          <w:lang w:eastAsia="en-AU"/>
+        </w:rPr>
+        <w:t>"</w:t>
+      </w:r>
+      <w:proofErr w:type="gramStart"/>
+      <w:r>
+        <w:rPr>
+          <w:rFonts w:ascii="Consolas" w:eastAsia="Times New Roman" w:hAnsi="Consolas" w:cs="Times New Roman"/>
+          <w:b/>
+          <w:bCs/>
+          <w:color w:val="F8F8F2"/>
+          <w:sz w:val="21"/>
+          <w:szCs w:val="21"/>
+          <w:lang w:eastAsia="en-AU"/>
+        </w:rPr>
+        <w:t>)</w:t>
+      </w:r>
+      <w:r>
+        <w:rPr>
+          <w:rFonts w:ascii="Consolas" w:eastAsia="Times New Roman" w:hAnsi="Consolas" w:cs="Times New Roman"/>
+          <w:color w:val="BD84DD"/>
+          <w:sz w:val="21"/>
+          <w:szCs w:val="21"/>
+          <w:lang w:eastAsia="en-AU"/>
+        </w:rPr>
+        <w:t>}</w:t>
+      </w:r>
+      <w:r>
+        <w:rPr>
+          <w:rFonts w:ascii="Consolas" w:eastAsia="Times New Roman" w:hAnsi="Consolas" w:cs="Times New Roman"/>
+          <w:color w:val="FAF7BA"/>
+          <w:sz w:val="21"/>
+          <w:szCs w:val="21"/>
+          <w:lang w:eastAsia="en-AU"/>
+        </w:rPr>
+        <w:t>`</w:t>
+      </w:r>
+      <w:proofErr w:type="gramEnd"/>
+      <w:r>
+        <w:rPr>
+          <w:rFonts w:ascii="Consolas" w:eastAsia="Times New Roman" w:hAnsi="Consolas" w:cs="Times New Roman"/>
+          <w:color w:val="F8F8F2"/>
+          <w:sz w:val="21"/>
+          <w:szCs w:val="21"/>
+          <w:lang w:eastAsia="en-AU"/>
+        </w:rPr>
+        <w:t>,</w:t>
+      </w:r>
+    </w:p>
+    <w:p>
+      <w:pPr>
+        <w:shd w:val="clear" w:color="auto" w:fill="382536"/>
+        <w:spacing w:after="0" w:line="285" w:lineRule="atLeast"/>
+        <w:rPr>
+          <w:rFonts w:ascii="Consolas" w:eastAsia="Times New Roman" w:hAnsi="Consolas" w:cs="Times New Roman"/>
+          <w:color w:val="F8F8F2"/>
+          <w:sz w:val="21"/>
+          <w:szCs w:val="21"/>
+          <w:lang w:eastAsia="en-AU"/>
+        </w:rPr>
+      </w:pPr>
+      <w:r>
+        <w:rPr>
+          <w:rFonts w:ascii="Consolas" w:eastAsia="Times New Roman" w:hAnsi="Consolas" w:cs="Times New Roman"/>
+          <w:color w:val="F8F8F2"/>
+          <w:sz w:val="21"/>
+          <w:szCs w:val="21"/>
+          <w:lang w:eastAsia="en-AU"/>
+        </w:rPr>
+        <w:t>                },</w:t>
+      </w:r>
+    </w:p>
+    <w:p>
+      <w:pPr>
+        <w:shd w:val="clear" w:color="auto" w:fill="382536"/>
+        <w:spacing w:after="0" w:line="285" w:lineRule="atLeast"/>
+        <w:rPr>
+          <w:rFonts w:ascii="Consolas" w:eastAsia="Times New Roman" w:hAnsi="Consolas" w:cs="Times New Roman"/>
+          <w:color w:val="F8F8F2"/>
+          <w:sz w:val="21"/>
+          <w:szCs w:val="21"/>
+          <w:lang w:eastAsia="en-AU"/>
+        </w:rPr>
+      </w:pPr>
+      <w:r>
+        <w:rPr>
+          <w:rFonts w:ascii="Consolas" w:eastAsia="Times New Roman" w:hAnsi="Consolas" w:cs="Times New Roman"/>
+          <w:color w:val="F8F8F2"/>
+          <w:sz w:val="21"/>
+          <w:szCs w:val="21"/>
+          <w:lang w:eastAsia="en-AU"/>
+        </w:rPr>
+        <w:t>            }</w:t>
+      </w:r>
+    </w:p>
+    <w:p>
+      <w:pPr>
+        <w:shd w:val="clear" w:color="auto" w:fill="382536"/>
+        <w:spacing w:after="0" w:line="285" w:lineRule="atLeast"/>
+        <w:rPr>
+          <w:rFonts w:ascii="Consolas" w:eastAsia="Times New Roman" w:hAnsi="Consolas" w:cs="Times New Roman"/>
+          <w:color w:val="F8F8F2"/>
+          <w:sz w:val="21"/>
+          <w:szCs w:val="21"/>
+          <w:lang w:eastAsia="en-AU"/>
+        </w:rPr>
+      </w:pPr>
+      <w:r>
+        <w:rPr>
+          <w:rFonts w:ascii="Consolas" w:eastAsia="Times New Roman" w:hAnsi="Consolas" w:cs="Times New Roman"/>
+          <w:color w:val="F8F8F2"/>
+          <w:sz w:val="21"/>
+          <w:szCs w:val="21"/>
+          <w:lang w:eastAsia="en-AU"/>
+        </w:rPr>
+        <w:t xml:space="preserve">            </w:t>
+      </w:r>
+      <w:r>
+        <w:rPr>
+          <w:rFonts w:ascii="Consolas" w:eastAsia="Times New Roman" w:hAnsi="Consolas" w:cs="Times New Roman"/>
+          <w:color w:val="BD84DD"/>
+          <w:sz w:val="21"/>
+          <w:szCs w:val="21"/>
+          <w:lang w:eastAsia="en-AU"/>
+        </w:rPr>
+        <w:t>:</w:t>
+      </w:r>
+      <w:r>
+        <w:rPr>
+          <w:rFonts w:ascii="Consolas" w:eastAsia="Times New Roman" w:hAnsi="Consolas" w:cs="Times New Roman"/>
+          <w:color w:val="F8F8F2"/>
+          <w:sz w:val="21"/>
+          <w:szCs w:val="21"/>
+          <w:lang w:eastAsia="en-AU"/>
+        </w:rPr>
+        <w:t xml:space="preserve"> {</w:t>
+      </w:r>
+    </w:p>
+    <w:p>
+      <w:pPr>
+        <w:shd w:val="clear" w:color="auto" w:fill="382536"/>
+        <w:spacing w:after="0" w:line="285" w:lineRule="atLeast"/>
+        <w:rPr>
+          <w:rFonts w:ascii="Consolas" w:eastAsia="Times New Roman" w:hAnsi="Consolas" w:cs="Times New Roman"/>
+          <w:color w:val="F8F8F2"/>
+          <w:sz w:val="21"/>
+          <w:szCs w:val="21"/>
+          <w:lang w:eastAsia="en-AU"/>
+        </w:rPr>
+      </w:pPr>
+      <w:r>
+        <w:rPr>
+          <w:rFonts w:ascii="Consolas" w:eastAsia="Times New Roman" w:hAnsi="Consolas" w:cs="Times New Roman"/>
+          <w:color w:val="F8F8F2"/>
+          <w:sz w:val="21"/>
+          <w:szCs w:val="21"/>
+          <w:lang w:eastAsia="en-AU"/>
+        </w:rPr>
+        <w:t xml:space="preserve">                </w:t>
+      </w:r>
+      <w:r>
+        <w:rPr>
+          <w:rFonts w:ascii="Consolas" w:eastAsia="Times New Roman" w:hAnsi="Consolas" w:cs="Times New Roman"/>
+          <w:b/>
+          <w:bCs/>
+          <w:color w:val="F8F8F2"/>
+          <w:sz w:val="21"/>
+          <w:szCs w:val="21"/>
+          <w:lang w:eastAsia="en-AU"/>
+        </w:rPr>
+        <w:t>method:</w:t>
+      </w:r>
+      <w:r>
+        <w:rPr>
+          <w:rFonts w:ascii="Consolas" w:eastAsia="Times New Roman" w:hAnsi="Consolas" w:cs="Times New Roman"/>
+          <w:color w:val="F8F8F2"/>
+          <w:sz w:val="21"/>
+          <w:szCs w:val="21"/>
+          <w:lang w:eastAsia="en-AU"/>
+        </w:rPr>
+        <w:t xml:space="preserve"> </w:t>
+      </w:r>
+      <w:r>
+        <w:rPr>
+          <w:rFonts w:ascii="Consolas" w:eastAsia="Times New Roman" w:hAnsi="Consolas" w:cs="Times New Roman"/>
+          <w:color w:val="FAF7BA"/>
+          <w:sz w:val="21"/>
+          <w:szCs w:val="21"/>
+          <w:lang w:eastAsia="en-AU"/>
+        </w:rPr>
+        <w:t>"GET"</w:t>
+      </w:r>
+      <w:r>
+        <w:rPr>
+          <w:rFonts w:ascii="Consolas" w:eastAsia="Times New Roman" w:hAnsi="Consolas" w:cs="Times New Roman"/>
+          <w:color w:val="F8F8F2"/>
+          <w:sz w:val="21"/>
+          <w:szCs w:val="21"/>
+          <w:lang w:eastAsia="en-AU"/>
+        </w:rPr>
+        <w:t>,</w:t>
+      </w:r>
+    </w:p>
+    <w:p>
+      <w:pPr>
+        <w:shd w:val="clear" w:color="auto" w:fill="382536"/>
+        <w:spacing w:after="0" w:line="285" w:lineRule="atLeast"/>
+        <w:rPr>
+          <w:rFonts w:ascii="Consolas" w:eastAsia="Times New Roman" w:hAnsi="Consolas" w:cs="Times New Roman"/>
+          <w:color w:val="F8F8F2"/>
+          <w:sz w:val="21"/>
+          <w:szCs w:val="21"/>
+          <w:lang w:eastAsia="en-AU"/>
+        </w:rPr>
+      </w:pPr>
+      <w:r>
+        <w:rPr>
+          <w:rFonts w:ascii="Consolas" w:eastAsia="Times New Roman" w:hAnsi="Consolas" w:cs="Times New Roman"/>
+          <w:color w:val="F8F8F2"/>
+          <w:sz w:val="21"/>
+          <w:szCs w:val="21"/>
+          <w:lang w:eastAsia="en-AU"/>
+        </w:rPr>
+        <w:t xml:space="preserve">                </w:t>
+      </w:r>
+      <w:r>
+        <w:rPr>
+          <w:rFonts w:ascii="Consolas" w:eastAsia="Times New Roman" w:hAnsi="Consolas" w:cs="Times New Roman"/>
+          <w:b/>
+          <w:bCs/>
+          <w:color w:val="F8F8F2"/>
+          <w:sz w:val="21"/>
+          <w:szCs w:val="21"/>
+          <w:lang w:eastAsia="en-AU"/>
+        </w:rPr>
+        <w:t>headers:</w:t>
+      </w:r>
+      <w:r>
+        <w:rPr>
+          <w:rFonts w:ascii="Consolas" w:eastAsia="Times New Roman" w:hAnsi="Consolas" w:cs="Times New Roman"/>
+          <w:color w:val="F8F8F2"/>
+          <w:sz w:val="21"/>
+          <w:szCs w:val="21"/>
+          <w:lang w:eastAsia="en-AU"/>
+        </w:rPr>
+        <w:t xml:space="preserve"> {</w:t>
+      </w:r>
+    </w:p>
+    <w:p>
+      <w:pPr>
+        <w:shd w:val="clear" w:color="auto" w:fill="382536"/>
+        <w:spacing w:after="0" w:line="285" w:lineRule="atLeast"/>
+        <w:rPr>
+          <w:rFonts w:ascii="Consolas" w:eastAsia="Times New Roman" w:hAnsi="Consolas" w:cs="Times New Roman"/>
+          <w:color w:val="F8F8F2"/>
+          <w:sz w:val="21"/>
+          <w:szCs w:val="21"/>
+          <w:lang w:eastAsia="en-AU"/>
+        </w:rPr>
+      </w:pPr>
+      <w:r>
+        <w:rPr>
+          <w:rFonts w:ascii="Consolas" w:eastAsia="Times New Roman" w:hAnsi="Consolas" w:cs="Times New Roman"/>
+          <w:color w:val="F8F8F2"/>
+          <w:sz w:val="21"/>
+          <w:szCs w:val="21"/>
+          <w:lang w:eastAsia="en-AU"/>
+        </w:rPr>
+        <w:t xml:space="preserve">                    </w:t>
+      </w:r>
+      <w:r>
+        <w:rPr>
+          <w:rFonts w:ascii="Consolas" w:eastAsia="Times New Roman" w:hAnsi="Consolas" w:cs="Times New Roman"/>
+          <w:b/>
+          <w:bCs/>
+          <w:color w:val="FAF7BA"/>
+          <w:sz w:val="21"/>
+          <w:szCs w:val="21"/>
+          <w:lang w:eastAsia="en-AU"/>
+        </w:rPr>
+        <w:t>"Content-Type"</w:t>
+      </w:r>
+      <w:r>
+        <w:rPr>
+          <w:rFonts w:ascii="Consolas" w:eastAsia="Times New Roman" w:hAnsi="Consolas" w:cs="Times New Roman"/>
+          <w:b/>
+          <w:bCs/>
+          <w:color w:val="F8F8F2"/>
+          <w:sz w:val="21"/>
+          <w:szCs w:val="21"/>
+          <w:lang w:eastAsia="en-AU"/>
+        </w:rPr>
+        <w:t>:</w:t>
+      </w:r>
+      <w:r>
+        <w:rPr>
+          <w:rFonts w:ascii="Consolas" w:eastAsia="Times New Roman" w:hAnsi="Consolas" w:cs="Times New Roman"/>
+          <w:color w:val="F8F8F2"/>
+          <w:sz w:val="21"/>
+          <w:szCs w:val="21"/>
+          <w:lang w:eastAsia="en-AU"/>
+        </w:rPr>
+        <w:t xml:space="preserve"> </w:t>
+      </w:r>
+      <w:r>
+        <w:rPr>
+          <w:rFonts w:ascii="Consolas" w:eastAsia="Times New Roman" w:hAnsi="Consolas" w:cs="Times New Roman"/>
+          <w:color w:val="FAF7BA"/>
+          <w:sz w:val="21"/>
+          <w:szCs w:val="21"/>
+          <w:lang w:eastAsia="en-AU"/>
+        </w:rPr>
+        <w:t>"application/</w:t>
+      </w:r>
+      <w:proofErr w:type="spellStart"/>
+      <w:r>
+        <w:rPr>
+          <w:rFonts w:ascii="Consolas" w:eastAsia="Times New Roman" w:hAnsi="Consolas" w:cs="Times New Roman"/>
+          <w:color w:val="FAF7BA"/>
+          <w:sz w:val="21"/>
+          <w:szCs w:val="21"/>
+          <w:lang w:eastAsia="en-AU"/>
+        </w:rPr>
+        <w:t>json</w:t>
+      </w:r>
+      <w:proofErr w:type="spellEnd"/>
+      <w:r>
+        <w:rPr>
+          <w:rFonts w:ascii="Consolas" w:eastAsia="Times New Roman" w:hAnsi="Consolas" w:cs="Times New Roman"/>
+          <w:color w:val="FAF7BA"/>
+          <w:sz w:val="21"/>
+          <w:szCs w:val="21"/>
+          <w:lang w:eastAsia="en-AU"/>
+        </w:rPr>
+        <w:t>"</w:t>
+      </w:r>
+      <w:r>
+        <w:rPr>
+          <w:rFonts w:ascii="Consolas" w:eastAsia="Times New Roman" w:hAnsi="Consolas" w:cs="Times New Roman"/>
+          <w:color w:val="F8F8F2"/>
+          <w:sz w:val="21"/>
+          <w:szCs w:val="21"/>
+          <w:lang w:eastAsia="en-AU"/>
+        </w:rPr>
+        <w:t>,</w:t>
+      </w:r>
+    </w:p>
+    <w:p>
+      <w:pPr>
+        <w:shd w:val="clear" w:color="auto" w:fill="382536"/>
+        <w:spacing w:after="0" w:line="285" w:lineRule="atLeast"/>
+        <w:rPr>
+          <w:rFonts w:ascii="Consolas" w:eastAsia="Times New Roman" w:hAnsi="Consolas" w:cs="Times New Roman"/>
+          <w:color w:val="F8F8F2"/>
+          <w:sz w:val="21"/>
+          <w:szCs w:val="21"/>
+          <w:lang w:eastAsia="en-AU"/>
+        </w:rPr>
+      </w:pPr>
+      <w:r>
+        <w:rPr>
+          <w:rFonts w:ascii="Consolas" w:eastAsia="Times New Roman" w:hAnsi="Consolas" w:cs="Times New Roman"/>
+          <w:color w:val="F8F8F2"/>
+          <w:sz w:val="21"/>
+          <w:szCs w:val="21"/>
+          <w:lang w:eastAsia="en-AU"/>
+        </w:rPr>
+        <w:t>                },</w:t>
+      </w:r>
+    </w:p>
+    <w:p>
+      <w:pPr>
+        <w:shd w:val="clear" w:color="auto" w:fill="382536"/>
+        <w:spacing w:after="0" w:line="285" w:lineRule="atLeast"/>
+        <w:rPr>
+          <w:rFonts w:ascii="Consolas" w:eastAsia="Times New Roman" w:hAnsi="Consolas" w:cs="Times New Roman"/>
+          <w:color w:val="F8F8F2"/>
+          <w:sz w:val="21"/>
+          <w:szCs w:val="21"/>
+          <w:lang w:eastAsia="en-AU"/>
+        </w:rPr>
+      </w:pPr>
+      <w:r>
+        <w:rPr>
+          <w:rFonts w:ascii="Consolas" w:eastAsia="Times New Roman" w:hAnsi="Consolas" w:cs="Times New Roman"/>
+          <w:color w:val="F8F8F2"/>
+          <w:sz w:val="21"/>
+          <w:szCs w:val="21"/>
+          <w:lang w:eastAsia="en-AU"/>
+        </w:rPr>
+        <w:t>            };</w:t>
+      </w:r>
+    </w:p>
+    <w:p>
+      <w:pPr>
+        <w:rPr>
+          <w:lang w:val="en-US"/>
+        </w:rPr>
+      </w:pPr>
+    </w:p>
+    <w:p>
+      <w:pPr>
+        <w:rPr>
+          <w:lang w:val="en-US"/>
+        </w:rPr>
+      </w:pPr>
+      <w:r>
+        <w:rPr>
+          <w:noProof/>
+          <w:lang w:val="en-US"/>
+        </w:rPr>
+        <w:drawing>
+          <wp:inline distT="0" distB="0" distL="0" distR="0" wp14:anchorId="7543D104" wp14:editId="52A3BE11">
+            <wp:extent cx="5030833" cy="3338623"/>
+            <wp:effectExtent l="0" t="0" r="0" b="0"/>
+            <wp:docPr id="6" name="Picture 6"/>
+            <wp:cNvGraphicFramePr>
+              <a:graphicFrameLocks xmlns:a="http://schemas.openxmlformats.org/drawingml/2006/main" noChangeAspect="1"/>
+            </wp:cNvGraphicFramePr>
+            <a:graphic xmlns:a="http://schemas.openxmlformats.org/drawingml/2006/main">
+              <a:graphicData uri="http://schemas.openxmlformats.org/drawingml/2006/picture">
+                <pic:pic xmlns:pic="http://schemas.openxmlformats.org/drawingml/2006/picture">
+                  <pic:nvPicPr>
+                    <pic:cNvPr id="0" name="Picture 2"/>
+                    <pic:cNvPicPr>
+                      <a:picLocks noChangeAspect="1" noChangeArrowheads="1"/>
+                    </pic:cNvPicPr>
+                  </pic:nvPicPr>
+                  <pic:blipFill>
+                    <a:blip r:embed="rId9" cstate="print">
+                      <a:extLst>
+                        <a:ext uri="{28A0092B-C50C-407E-A947-70E740481C1C}">
+                          <a14:useLocalDpi xmlns:a14="http://schemas.microsoft.com/office/drawing/2010/main" val="0"/>
+                        </a:ext>
+                      </a:extLst>
+                    </a:blip>
+                    <a:srcRect/>
+                    <a:stretch>
+                      <a:fillRect/>
+                    </a:stretch>
+                  </pic:blipFill>
+                  <pic:spPr bwMode="auto">
+                    <a:xfrm>
+                      <a:off x="0" y="0"/>
+                      <a:ext cx="5052094" cy="3352733"/>
+                    </a:xfrm>
+                    <a:prstGeom prst="rect">
+                      <a:avLst/>
+                    </a:prstGeom>
+                    <a:noFill/>
+                    <a:ln>
+                      <a:noFill/>
+                    </a:ln>
+                  </pic:spPr>
+                </pic:pic>
+              </a:graphicData>
+            </a:graphic>
+          </wp:inline>
+        </w:drawing>
+      </w:r>
+    </w:p>
+    <w:p>
+      <w:pPr>
         <w:pStyle w:val="Heading3"/>
         <w:rPr>
           <w:lang w:val="en-US"/>
@@ -2287,6 +3653,7 @@
         <w:rPr>
           <w:lang w:val="en-US"/>
         </w:rPr>
+        <w:lastRenderedPageBreak/>
         <w:t>/user/register</w:t>
       </w:r>
       <w:bookmarkEnd w:id="13"/>
@@ -2589,7 +3956,6 @@
         <w:rPr>
           <w:lang w:val="en-US"/>
         </w:rPr>
-        <w:lastRenderedPageBreak/>
         <w:t>User guide</w:t>
       </w:r>
       <w:bookmarkEnd w:id="37"/>

</xml_diff>